<commit_message>
added more resources and made another parameter file for prod and dev
</commit_message>
<xml_diff>
--- a/Notater IaC Modul 6 ARM Templates del 4.docx
+++ b/Notater IaC Modul 6 ARM Templates del 4.docx
@@ -420,6 +420,52 @@
           <w:lang w:val="nb-NO"/>
         </w:rPr>
         <w:t>Så [resourceID(‘navnetPåressurstypen’, parameters(parameterNavn)] blir måten man skriver det på da.</w:t>
+      </w:r>
+    </w:p>
+    <w:p>
+      <w:pPr>
+        <w:rPr>
+          <w:rFonts w:ascii="Times New Roman" w:hAnsi="Times New Roman" w:cs="Times New Roman"/>
+          <w:lang w:val="nb-NO"/>
+        </w:rPr>
+      </w:pPr>
+    </w:p>
+    <w:p>
+      <w:pPr>
+        <w:rPr>
+          <w:rFonts w:ascii="Times New Roman" w:hAnsi="Times New Roman" w:cs="Times New Roman"/>
+          <w:lang w:val="nb-NO"/>
+        </w:rPr>
+      </w:pPr>
+      <w:r>
+        <w:rPr>
+          <w:rFonts w:ascii="Times New Roman" w:hAnsi="Times New Roman" w:cs="Times New Roman"/>
+          <w:lang w:val="nb-NO"/>
+        </w:rPr>
+        <w:t>Det er ikke alle ting man kan opprette som underressurser/nøstede ressurser.</w:t>
+      </w:r>
+    </w:p>
+    <w:p>
+      <w:pPr>
+        <w:rPr>
+          <w:rFonts w:ascii="Times New Roman" w:hAnsi="Times New Roman" w:cs="Times New Roman"/>
+          <w:lang w:val="nb-NO"/>
+        </w:rPr>
+      </w:pPr>
+    </w:p>
+    <w:p>
+      <w:pPr>
+        <w:rPr>
+          <w:rFonts w:ascii="Times New Roman" w:hAnsi="Times New Roman" w:cs="Times New Roman"/>
+          <w:lang w:val="nb-NO"/>
+        </w:rPr>
+      </w:pPr>
+      <w:r>
+        <w:rPr>
+          <w:rFonts w:ascii="Times New Roman" w:hAnsi="Times New Roman" w:cs="Times New Roman"/>
+          <w:lang w:val="nb-NO"/>
+        </w:rPr>
+        <w:t>En web-site har ikke tilhørighet til en serverfarm og kan f.eks ikke nøstes. Det må likevel opprettes avhengigheter(dependencies) mellom disse for at templaten skal rulle ut som den skal.</w:t>
       </w:r>
     </w:p>
     <w:sectPr>

</xml_diff>